<commit_message>
updated the git-revert document
</commit_message>
<xml_diff>
--- a/git-revert/git-revert.docx
+++ b/git-revert/git-revert.docx
@@ -3,6 +3,16 @@
 <w:document xmlns:wpc="http://schemas.microsoft.com/office/word/2010/wordprocessingCanvas" xmlns:mc="http://schemas.openxmlformats.org/markup-compatibility/2006" xmlns:o="urn:schemas-microsoft-com:office:office" xmlns:r="http://schemas.openxmlformats.org/officeDocument/2006/relationships" xmlns:m="http://schemas.openxmlformats.org/officeDocument/2006/math" xmlns:v="urn:schemas-microsoft-com:vml" xmlns:wp14="http://schemas.microsoft.com/office/word/2010/wordprocessingDrawing" xmlns:wp="http://schemas.openxmlformats.org/drawingml/2006/wordprocessingDrawing" xmlns:w10="urn:schemas-microsoft-com:office:word" xmlns:w="http://schemas.openxmlformats.org/wordprocessingml/2006/main" xmlns:w14="http://schemas.microsoft.com/office/word/2010/wordml" xmlns:w15="http://schemas.microsoft.com/office/word/2012/wordml" xmlns:wpg="http://schemas.microsoft.com/office/word/2010/wordprocessingGroup" xmlns:wpi="http://schemas.microsoft.com/office/word/2010/wordprocessingInk" xmlns:wne="http://schemas.microsoft.com/office/word/2006/wordml" xmlns:wps="http://schemas.microsoft.com/office/word/2010/wordprocessingShape" xmlns:a="http://schemas.openxmlformats.org/drawingml/2006/main" xmlns:pic="http://schemas.openxmlformats.org/drawingml/2006/picture" xmlns:a14="http://schemas.microsoft.com/office/drawing/2010/main" mc:Ignorable="w14 w15 wp14">
   <w:body>
     <w:p xmlns:wp14="http://schemas.microsoft.com/office/word/2010/wordml" wp14:textId="577C268D">
+      <w:pPr>
+        <w:pStyle w:val="Title"/>
+        <w:jc w:val="center"/>
+        <w:rPr>
+          <w:rFonts w:ascii="Calibri Light" w:hAnsi="Calibri Light" w:eastAsia="" w:cs=""/>
+          <w:color w:val="2F5496" w:themeColor="accent1" w:themeTint="FF" w:themeShade="BF"/>
+          <w:sz w:val="56"/>
+          <w:szCs w:val="56"/>
+        </w:rPr>
+      </w:pPr>
       <w:bookmarkStart w:name="_GoBack" w:id="0"/>
       <w:bookmarkEnd w:id="0"/>
       <w:r>
@@ -21,17 +31,7 @@
       </w:pPr>
       <w:r>
         <w:rPr/>
-        <w:t xml:space="preserve">When you want to undo changes you made in your </w:t>
-      </w:r>
-      <w:proofErr w:type="gramStart"/>
-      <w:r>
-        <w:rPr/>
-        <w:t>repo ,</w:t>
-      </w:r>
-      <w:proofErr w:type="gramEnd"/>
-      <w:r>
-        <w:rPr/>
-        <w:t xml:space="preserve"> you will use git revert to undo the changes. </w:t>
+        <w:t xml:space="preserve">When you want to undo changes you made in your repo , you will use git revert or reset to undo the changes. </w:t>
       </w:r>
     </w:p>
     <w:p>
@@ -59,7 +59,7 @@
       </w:pPr>
       <w:r>
         <w:drawing>
-          <wp:inline wp14:editId="3CE427F1" wp14:anchorId="52EBDDD1">
+          <wp:inline wp14:editId="61437275" wp14:anchorId="52EBDDD1">
             <wp:extent cx="4572000" cy="952500"/>
             <wp:effectExtent l="0" t="0" r="0" b="0"/>
             <wp:docPr id="1608485477" name="" title=""/>
@@ -74,7 +74,7 @@
                     <pic:cNvPicPr/>
                   </pic:nvPicPr>
                   <pic:blipFill>
-                    <a:blip r:embed="Rb8b3c1ecac5a49c9">
+                    <a:blip r:embed="R1c1977f33f9e47a3">
                       <a:extLst>
                         <a:ext xmlns:a="http://schemas.openxmlformats.org/drawingml/2006/main" uri="{28A0092B-C50C-407E-A947-70E740481C1C}">
                           <a14:useLocalDpi val="0"/>
@@ -117,7 +117,7 @@
       </w:pPr>
       <w:r>
         <w:drawing>
-          <wp:inline wp14:editId="39831AF6" wp14:anchorId="0C8862C8">
+          <wp:inline wp14:editId="68B3036C" wp14:anchorId="0C8862C8">
             <wp:extent cx="4572000" cy="2524125"/>
             <wp:effectExtent l="0" t="0" r="0" b="0"/>
             <wp:docPr id="1040332405" name="" title=""/>
@@ -132,7 +132,7 @@
                     <pic:cNvPicPr/>
                   </pic:nvPicPr>
                   <pic:blipFill>
-                    <a:blip r:embed="Re071b57fec664b68">
+                    <a:blip r:embed="Rb0fcc5d3e63d4b43">
                       <a:extLst>
                         <a:ext xmlns:a="http://schemas.openxmlformats.org/drawingml/2006/main" uri="{28A0092B-C50C-407E-A947-70E740481C1C}">
                           <a14:useLocalDpi val="0"/>
@@ -175,7 +175,7 @@
       </w:pPr>
       <w:r>
         <w:drawing>
-          <wp:inline wp14:editId="1EF982D7" wp14:anchorId="3A809AA8">
+          <wp:inline wp14:editId="4B9BC8E1" wp14:anchorId="3A809AA8">
             <wp:extent cx="4572000" cy="2400300"/>
             <wp:effectExtent l="0" t="0" r="0" b="0"/>
             <wp:docPr id="836673521" name="" title=""/>
@@ -190,7 +190,7 @@
                     <pic:cNvPicPr/>
                   </pic:nvPicPr>
                   <pic:blipFill>
-                    <a:blip r:embed="Rbcb819c21afe4868">
+                    <a:blip r:embed="Rcb20f4bb24fd439d">
                       <a:extLst>
                         <a:ext xmlns:a="http://schemas.openxmlformats.org/drawingml/2006/main" uri="{28A0092B-C50C-407E-A947-70E740481C1C}">
                           <a14:useLocalDpi val="0"/>
@@ -256,7 +256,7 @@
       </w:pPr>
       <w:r>
         <w:drawing>
-          <wp:inline wp14:editId="51B05C25" wp14:anchorId="3D993E3F">
+          <wp:inline wp14:editId="45C6ACC2" wp14:anchorId="3D993E3F">
             <wp:extent cx="4572000" cy="895350"/>
             <wp:effectExtent l="0" t="0" r="0" b="0"/>
             <wp:docPr id="1957253218" name="" title=""/>
@@ -271,7 +271,7 @@
                     <pic:cNvPicPr/>
                   </pic:nvPicPr>
                   <pic:blipFill>
-                    <a:blip r:embed="R000fa0c0765241b5">
+                    <a:blip r:embed="Rb8afa92499b9472a">
                       <a:extLst>
                         <a:ext xmlns:a="http://schemas.openxmlformats.org/drawingml/2006/main" uri="{28A0092B-C50C-407E-A947-70E740481C1C}">
                           <a14:useLocalDpi val="0"/>
@@ -343,25 +343,6 @@
       </w:pPr>
       <w:r>
         <w:rPr/>
-        <w:t>Soft :</w:t>
-      </w:r>
-    </w:p>
-    <w:p>
-      <w:pPr>
-        <w:pStyle w:val="Normal"/>
-      </w:pPr>
-    </w:p>
-    <w:p>
-      <w:pPr>
-        <w:pStyle w:val="Normal"/>
-      </w:pPr>
-    </w:p>
-    <w:p>
-      <w:pPr>
-        <w:pStyle w:val="Normal"/>
-      </w:pPr>
-      <w:r>
-        <w:rPr/>
         <w:t>Hard:</w:t>
       </w:r>
     </w:p>
@@ -395,7 +376,7 @@
       </w:pPr>
       <w:r>
         <w:drawing>
-          <wp:inline wp14:editId="292F5764" wp14:anchorId="1960B48A">
+          <wp:inline wp14:editId="503F2F42" wp14:anchorId="1960B48A">
             <wp:extent cx="4572000" cy="2409825"/>
             <wp:effectExtent l="0" t="0" r="0" b="0"/>
             <wp:docPr id="1938055730" name="" title=""/>
@@ -410,7 +391,7 @@
                     <pic:cNvPicPr/>
                   </pic:nvPicPr>
                   <pic:blipFill>
-                    <a:blip r:embed="Rda12fc6ebc3241a5">
+                    <a:blip r:embed="R513ae2ae03ee40c5">
                       <a:extLst>
                         <a:ext xmlns:a="http://schemas.openxmlformats.org/drawingml/2006/main" uri="{28A0092B-C50C-407E-A947-70E740481C1C}">
                           <a14:useLocalDpi val="0"/>
@@ -462,7 +443,7 @@
       </w:pPr>
       <w:r>
         <w:drawing>
-          <wp:inline wp14:editId="2331AE90" wp14:anchorId="3F9E97C2">
+          <wp:inline wp14:editId="358A8A96" wp14:anchorId="3F9E97C2">
             <wp:extent cx="4572000" cy="2514600"/>
             <wp:effectExtent l="0" t="0" r="0" b="0"/>
             <wp:docPr id="1738756138" name="" title=""/>
@@ -477,7 +458,7 @@
                     <pic:cNvPicPr/>
                   </pic:nvPicPr>
                   <pic:blipFill>
-                    <a:blip r:embed="Rf418045a78a04553">
+                    <a:blip r:embed="Ra466b21aebf742c9">
                       <a:extLst>
                         <a:ext xmlns:a="http://schemas.openxmlformats.org/drawingml/2006/main" uri="{28A0092B-C50C-407E-A947-70E740481C1C}">
                           <a14:useLocalDpi val="0"/>
@@ -515,7 +496,7 @@
       </w:pPr>
       <w:r>
         <w:drawing>
-          <wp:inline wp14:editId="7DC9203A" wp14:anchorId="238688CF">
+          <wp:inline wp14:editId="528D7939" wp14:anchorId="238688CF">
             <wp:extent cx="4572000" cy="2895600"/>
             <wp:effectExtent l="0" t="0" r="0" b="0"/>
             <wp:docPr id="66975935" name="" title=""/>
@@ -530,7 +511,7 @@
                     <pic:cNvPicPr/>
                   </pic:nvPicPr>
                   <pic:blipFill>
-                    <a:blip r:embed="R2c438cc2c54d4536">
+                    <a:blip r:embed="R301a7848b18840c3">
                       <a:extLst>
                         <a:ext xmlns:a="http://schemas.openxmlformats.org/drawingml/2006/main" uri="{28A0092B-C50C-407E-A947-70E740481C1C}">
                           <a14:useLocalDpi val="0"/>
@@ -560,6 +541,220 @@
         <w:rPr/>
         <w:t xml:space="preserve"> </w:t>
       </w:r>
+    </w:p>
+    <w:p>
+      <w:pPr>
+        <w:pStyle w:val="Normal"/>
+      </w:pPr>
+    </w:p>
+    <w:p>
+      <w:pPr>
+        <w:pStyle w:val="Normal"/>
+      </w:pPr>
+    </w:p>
+    <w:p>
+      <w:pPr>
+        <w:pStyle w:val="Normal"/>
+      </w:pPr>
+    </w:p>
+    <w:p>
+      <w:pPr>
+        <w:pStyle w:val="Normal"/>
+      </w:pPr>
+      <w:proofErr w:type="gramStart"/>
+      <w:r>
+        <w:rPr/>
+        <w:t>Soft :</w:t>
+      </w:r>
+      <w:proofErr w:type="gramEnd"/>
+    </w:p>
+    <w:p>
+      <w:pPr>
+        <w:pStyle w:val="Normal"/>
+      </w:pPr>
+    </w:p>
+    <w:p>
+      <w:pPr>
+        <w:pStyle w:val="Normal"/>
+      </w:pPr>
+      <w:r>
+        <w:rPr/>
+        <w:t xml:space="preserve">Added the file local repo. </w:t>
+      </w:r>
+    </w:p>
+    <w:p>
+      <w:pPr>
+        <w:pStyle w:val="Normal"/>
+      </w:pPr>
+    </w:p>
+    <w:p>
+      <w:pPr>
+        <w:pStyle w:val="Normal"/>
+      </w:pPr>
+      <w:r>
+        <w:drawing>
+          <wp:inline wp14:editId="515CB1B9" wp14:anchorId="3EECA716">
+            <wp:extent cx="4572000" cy="1247775"/>
+            <wp:effectExtent l="0" t="0" r="0" b="0"/>
+            <wp:docPr id="86620718" name="" title=""/>
+            <wp:cNvGraphicFramePr>
+              <a:graphicFrameLocks noChangeAspect="1"/>
+            </wp:cNvGraphicFramePr>
+            <a:graphic>
+              <a:graphicData uri="http://schemas.openxmlformats.org/drawingml/2006/picture">
+                <pic:pic>
+                  <pic:nvPicPr>
+                    <pic:cNvPr id="0" name=""/>
+                    <pic:cNvPicPr/>
+                  </pic:nvPicPr>
+                  <pic:blipFill>
+                    <a:blip r:embed="Rad71fb5f4bdb496a">
+                      <a:extLst>
+                        <a:ext xmlns:a="http://schemas.openxmlformats.org/drawingml/2006/main" uri="{28A0092B-C50C-407E-A947-70E740481C1C}">
+                          <a14:useLocalDpi val="0"/>
+                        </a:ext>
+                      </a:extLst>
+                    </a:blip>
+                    <a:stretch>
+                      <a:fillRect/>
+                    </a:stretch>
+                  </pic:blipFill>
+                  <pic:spPr>
+                    <a:xfrm>
+                      <a:off x="0" y="0"/>
+                      <a:ext cx="4572000" cy="1247775"/>
+                    </a:xfrm>
+                    <a:prstGeom prst="rect">
+                      <a:avLst/>
+                    </a:prstGeom>
+                  </pic:spPr>
+                </pic:pic>
+              </a:graphicData>
+            </a:graphic>
+          </wp:inline>
+        </w:drawing>
+      </w:r>
+    </w:p>
+    <w:p>
+      <w:pPr>
+        <w:pStyle w:val="Normal"/>
+      </w:pPr>
+    </w:p>
+    <w:p>
+      <w:pPr>
+        <w:pStyle w:val="Normal"/>
+      </w:pPr>
+    </w:p>
+    <w:p>
+      <w:pPr>
+        <w:pStyle w:val="Normal"/>
+      </w:pPr>
+      <w:r>
+        <w:drawing>
+          <wp:inline wp14:editId="016B40D4" wp14:anchorId="72998138">
+            <wp:extent cx="4572000" cy="2943225"/>
+            <wp:effectExtent l="0" t="0" r="0" b="0"/>
+            <wp:docPr id="1327847997" name="" title=""/>
+            <wp:cNvGraphicFramePr>
+              <a:graphicFrameLocks noChangeAspect="1"/>
+            </wp:cNvGraphicFramePr>
+            <a:graphic>
+              <a:graphicData uri="http://schemas.openxmlformats.org/drawingml/2006/picture">
+                <pic:pic>
+                  <pic:nvPicPr>
+                    <pic:cNvPr id="0" name=""/>
+                    <pic:cNvPicPr/>
+                  </pic:nvPicPr>
+                  <pic:blipFill>
+                    <a:blip r:embed="R6d35263f22464168">
+                      <a:extLst>
+                        <a:ext xmlns:a="http://schemas.openxmlformats.org/drawingml/2006/main" uri="{28A0092B-C50C-407E-A947-70E740481C1C}">
+                          <a14:useLocalDpi val="0"/>
+                        </a:ext>
+                      </a:extLst>
+                    </a:blip>
+                    <a:stretch>
+                      <a:fillRect/>
+                    </a:stretch>
+                  </pic:blipFill>
+                  <pic:spPr>
+                    <a:xfrm>
+                      <a:off x="0" y="0"/>
+                      <a:ext cx="4572000" cy="2943225"/>
+                    </a:xfrm>
+                    <a:prstGeom prst="rect">
+                      <a:avLst/>
+                    </a:prstGeom>
+                  </pic:spPr>
+                </pic:pic>
+              </a:graphicData>
+            </a:graphic>
+          </wp:inline>
+        </w:drawing>
+      </w:r>
+    </w:p>
+    <w:p>
+      <w:pPr>
+        <w:pStyle w:val="Normal"/>
+      </w:pPr>
+    </w:p>
+    <w:p>
+      <w:pPr>
+        <w:pStyle w:val="Normal"/>
+      </w:pPr>
+      <w:r>
+        <w:drawing>
+          <wp:inline wp14:editId="1B4B54B4" wp14:anchorId="3451910A">
+            <wp:extent cx="4572000" cy="866775"/>
+            <wp:effectExtent l="0" t="0" r="0" b="0"/>
+            <wp:docPr id="1113984653" name="" title=""/>
+            <wp:cNvGraphicFramePr>
+              <a:graphicFrameLocks noChangeAspect="1"/>
+            </wp:cNvGraphicFramePr>
+            <a:graphic>
+              <a:graphicData uri="http://schemas.openxmlformats.org/drawingml/2006/picture">
+                <pic:pic>
+                  <pic:nvPicPr>
+                    <pic:cNvPr id="0" name=""/>
+                    <pic:cNvPicPr/>
+                  </pic:nvPicPr>
+                  <pic:blipFill>
+                    <a:blip r:embed="R64e677cfaf204a50">
+                      <a:extLst>
+                        <a:ext xmlns:a="http://schemas.openxmlformats.org/drawingml/2006/main" uri="{28A0092B-C50C-407E-A947-70E740481C1C}">
+                          <a14:useLocalDpi val="0"/>
+                        </a:ext>
+                      </a:extLst>
+                    </a:blip>
+                    <a:stretch>
+                      <a:fillRect/>
+                    </a:stretch>
+                  </pic:blipFill>
+                  <pic:spPr>
+                    <a:xfrm>
+                      <a:off x="0" y="0"/>
+                      <a:ext cx="4572000" cy="866775"/>
+                    </a:xfrm>
+                    <a:prstGeom prst="rect">
+                      <a:avLst/>
+                    </a:prstGeom>
+                  </pic:spPr>
+                </pic:pic>
+              </a:graphicData>
+            </a:graphic>
+          </wp:inline>
+        </w:drawing>
+      </w:r>
+    </w:p>
+    <w:p>
+      <w:pPr>
+        <w:pStyle w:val="Normal"/>
+      </w:pPr>
+    </w:p>
+    <w:p>
+      <w:pPr>
+        <w:pStyle w:val="Normal"/>
+      </w:pPr>
     </w:p>
     <w:p>
       <w:pPr>
@@ -1012,6 +1207,38 @@
     <w:semiHidden/>
     <w:unhideWhenUsed/>
   </w:style>
+  <w:style xmlns:w14="http://schemas.microsoft.com/office/word/2010/wordml" xmlns:mc="http://schemas.openxmlformats.org/markup-compatibility/2006" xmlns:w="http://schemas.openxmlformats.org/wordprocessingml/2006/main" w:type="character" w:styleId="TitleChar" w:customStyle="1" mc:Ignorable="w14">
+    <w:name xmlns:w="http://schemas.openxmlformats.org/wordprocessingml/2006/main" w:val="Title Char"/>
+    <w:basedOn xmlns:w="http://schemas.openxmlformats.org/wordprocessingml/2006/main" w:val="DefaultParagraphFont"/>
+    <w:link xmlns:w="http://schemas.openxmlformats.org/wordprocessingml/2006/main" w:val="Title"/>
+    <w:uiPriority xmlns:w="http://schemas.openxmlformats.org/wordprocessingml/2006/main" w:val="10"/>
+    <w:rPr xmlns:w="http://schemas.openxmlformats.org/wordprocessingml/2006/main">
+      <w:rFonts w:asciiTheme="majorHAnsi" w:hAnsiTheme="majorHAnsi" w:eastAsiaTheme="majorEastAsia" w:cstheme="majorBidi"/>
+      <w:spacing w:val="-10"/>
+      <w:kern w:val="28"/>
+      <w:sz w:val="56"/>
+      <w:szCs w:val="56"/>
+    </w:rPr>
+  </w:style>
+  <w:style xmlns:w14="http://schemas.microsoft.com/office/word/2010/wordml" xmlns:mc="http://schemas.openxmlformats.org/markup-compatibility/2006" xmlns:w="http://schemas.openxmlformats.org/wordprocessingml/2006/main" w:type="paragraph" w:styleId="Title" mc:Ignorable="w14">
+    <w:name xmlns:w="http://schemas.openxmlformats.org/wordprocessingml/2006/main" w:val="Title"/>
+    <w:basedOn xmlns:w="http://schemas.openxmlformats.org/wordprocessingml/2006/main" w:val="Normal"/>
+    <w:next xmlns:w="http://schemas.openxmlformats.org/wordprocessingml/2006/main" w:val="Normal"/>
+    <w:link xmlns:w="http://schemas.openxmlformats.org/wordprocessingml/2006/main" w:val="TitleChar"/>
+    <w:uiPriority xmlns:w="http://schemas.openxmlformats.org/wordprocessingml/2006/main" w:val="10"/>
+    <w:qFormat xmlns:w="http://schemas.openxmlformats.org/wordprocessingml/2006/main"/>
+    <w:pPr xmlns:w="http://schemas.openxmlformats.org/wordprocessingml/2006/main">
+      <w:spacing xmlns:w="http://schemas.openxmlformats.org/wordprocessingml/2006/main" w:after="0" w:line="240" w:lineRule="auto"/>
+      <w:contextualSpacing xmlns:w="http://schemas.openxmlformats.org/wordprocessingml/2006/main"/>
+    </w:pPr>
+    <w:rPr xmlns:w="http://schemas.openxmlformats.org/wordprocessingml/2006/main">
+      <w:rFonts w:asciiTheme="majorHAnsi" w:hAnsiTheme="majorHAnsi" w:eastAsiaTheme="majorEastAsia" w:cstheme="majorBidi"/>
+      <w:spacing w:val="-10"/>
+      <w:kern w:val="28"/>
+      <w:sz w:val="56"/>
+      <w:szCs w:val="56"/>
+    </w:rPr>
+  </w:style>
 </w:styles>
 </file>
 

</xml_diff>